<commit_message>
Update design choices doc to conform to updated designs
</commit_message>
<xml_diff>
--- a/hilo/Design_Choices.docx
+++ b/hilo/Design_Choices.docx
@@ -128,7 +128,7 @@
           <w:szCs w:val="26"/>
           <w:lang w:eastAsia="en-GB"/>
         </w:rPr>
-        <w:t>Card</w:t>
+        <w:t>Deck</w:t>
       </w:r>
     </w:p>
     <w:p>
@@ -156,31 +156,7 @@
           <w:szCs w:val="27"/>
           <w:lang w:eastAsia="en-GB"/>
         </w:rPr>
-        <w:t>2</w:t>
-      </w:r>
-      <w:r>
-        <w:rPr>
-          <w:rFonts w:ascii="Open Sans" w:eastAsia="Times New Roman" w:hAnsi="Open Sans" w:cs="Open Sans"/>
-          <w:b/>
-          <w:bCs/>
-          <w:color w:val="006AB9"/>
-          <w:sz w:val="27"/>
-          <w:szCs w:val="27"/>
-          <w:lang w:eastAsia="en-GB"/>
-        </w:rPr>
-        <w:t xml:space="preserve">. </w:t>
-      </w:r>
-      <w:r>
-        <w:rPr>
-          <w:rFonts w:ascii="Open Sans" w:eastAsia="Times New Roman" w:hAnsi="Open Sans" w:cs="Open Sans"/>
-          <w:b/>
-          <w:bCs/>
-          <w:color w:val="006AB9"/>
-          <w:sz w:val="27"/>
-          <w:szCs w:val="27"/>
-          <w:lang w:eastAsia="en-GB"/>
-        </w:rPr>
-        <w:t xml:space="preserve">Define </w:t>
+        <w:t xml:space="preserve">2. Define </w:t>
       </w:r>
       <w:r>
         <w:rPr>
@@ -266,10 +242,10 @@
           <w:lang w:eastAsia="en-GB"/>
         </w:rPr>
         <w:drawing>
-          <wp:inline distT="0" distB="0" distL="0" distR="0" wp14:anchorId="0927382C" wp14:editId="22C1B872">
-            <wp:extent cx="5731510" cy="3810635"/>
-            <wp:effectExtent l="0" t="0" r="0" b="0"/>
-            <wp:docPr id="4" name="Picture 4"/>
+          <wp:inline distT="0" distB="0" distL="0" distR="0" wp14:anchorId="02BFD678" wp14:editId="56287424">
+            <wp:extent cx="5734258" cy="3920067"/>
+            <wp:effectExtent l="0" t="0" r="0" b="4445"/>
+            <wp:docPr id="1" name="Picture 1"/>
             <wp:cNvGraphicFramePr>
               <a:graphicFrameLocks xmlns:a="http://schemas.openxmlformats.org/drawingml/2006/main" noChangeAspect="1"/>
             </wp:cNvGraphicFramePr>
@@ -289,7 +265,7 @@
                   <pic:spPr>
                     <a:xfrm>
                       <a:off x="0" y="0"/>
-                      <a:ext cx="5731510" cy="3810635"/>
+                      <a:ext cx="5781474" cy="3952345"/>
                     </a:xfrm>
                     <a:prstGeom prst="rect">
                       <a:avLst/>
@@ -331,31 +307,7 @@
           <w:szCs w:val="27"/>
           <w:lang w:eastAsia="en-GB"/>
         </w:rPr>
-        <w:t>3</w:t>
-      </w:r>
-      <w:r>
-        <w:rPr>
-          <w:rFonts w:ascii="Open Sans" w:eastAsia="Times New Roman" w:hAnsi="Open Sans" w:cs="Open Sans"/>
-          <w:b/>
-          <w:bCs/>
-          <w:color w:val="006AB9"/>
-          <w:sz w:val="27"/>
-          <w:szCs w:val="27"/>
-          <w:lang w:eastAsia="en-GB"/>
-        </w:rPr>
-        <w:t xml:space="preserve">. </w:t>
-      </w:r>
-      <w:r>
-        <w:rPr>
-          <w:rFonts w:ascii="Open Sans" w:eastAsia="Times New Roman" w:hAnsi="Open Sans" w:cs="Open Sans"/>
-          <w:b/>
-          <w:bCs/>
-          <w:color w:val="006AB9"/>
-          <w:sz w:val="27"/>
-          <w:szCs w:val="27"/>
-          <w:lang w:eastAsia="en-GB"/>
-        </w:rPr>
-        <w:t>Identify the relationships between your objects</w:t>
+        <w:t>3. Identify the relationships between your objects</w:t>
       </w:r>
     </w:p>
     <w:p>
@@ -399,10 +351,10 @@
           <w:lang w:eastAsia="en-GB"/>
         </w:rPr>
         <w:drawing>
-          <wp:inline distT="0" distB="0" distL="0" distR="0" wp14:anchorId="2DAE30AB" wp14:editId="1B461E0A">
-            <wp:extent cx="2632166" cy="3759200"/>
+          <wp:inline distT="0" distB="0" distL="0" distR="0" wp14:anchorId="35F9D537" wp14:editId="0FD6D54F">
+            <wp:extent cx="2413000" cy="3633134"/>
             <wp:effectExtent l="0" t="0" r="0" b="0"/>
-            <wp:docPr id="5" name="Picture 5"/>
+            <wp:docPr id="2" name="Picture 2"/>
             <wp:cNvGraphicFramePr>
               <a:graphicFrameLocks xmlns:a="http://schemas.openxmlformats.org/drawingml/2006/main" noChangeAspect="1"/>
             </wp:cNvGraphicFramePr>
@@ -422,7 +374,7 @@
                   <pic:spPr>
                     <a:xfrm>
                       <a:off x="0" y="0"/>
-                      <a:ext cx="2683395" cy="3832364"/>
+                      <a:ext cx="2480343" cy="3734528"/>
                     </a:xfrm>
                     <a:prstGeom prst="rect">
                       <a:avLst/>

</xml_diff>